<commit_message>
agregue en el final del archivo la frase c mamut
</commit_message>
<xml_diff>
--- a/InformeModeladoGrupoHRCV.docx
+++ b/InformeModeladoGrupoHRCV.docx
@@ -1,6 +1,6 @@
 
 <file path=word/document.xml><?xml version="1.0" encoding="utf-8"?>
-<w:document xmlns:wpc="http://schemas.microsoft.com/office/word/2010/wordprocessingCanvas" xmlns:mc="http://schemas.openxmlformats.org/markup-compatibility/2006" xmlns:o="urn:schemas-microsoft-com:office:office" xmlns:r="http://schemas.openxmlformats.org/officeDocument/2006/relationships" xmlns:m="http://schemas.openxmlformats.org/officeDocument/2006/math" xmlns:v="urn:schemas-microsoft-com:vml" xmlns:wp14="http://schemas.microsoft.com/office/word/2010/wordprocessingDrawing" xmlns:wp="http://schemas.openxmlformats.org/drawingml/2006/wordprocessingDrawing" xmlns:w10="urn:schemas-microsoft-com:office:word" xmlns:w="http://schemas.openxmlformats.org/wordprocessingml/2006/main" xmlns:w14="http://schemas.microsoft.com/office/word/2010/wordml" xmlns:w15="http://schemas.microsoft.com/office/word/2012/wordml" xmlns:wpg="http://schemas.microsoft.com/office/word/2010/wordprocessingGroup" xmlns:wpi="http://schemas.microsoft.com/office/word/2010/wordprocessingInk" xmlns:wne="http://schemas.microsoft.com/office/word/2006/wordml" xmlns:wps="http://schemas.microsoft.com/office/word/2010/wordprocessingShape" mc:Ignorable="w14 w15 wp14">
+<w:document xmlns:wpc="http://schemas.microsoft.com/office/word/2010/wordprocessingCanvas" xmlns:cx="http://schemas.microsoft.com/office/drawing/2014/chartex" xmlns:cx1="http://schemas.microsoft.com/office/drawing/2015/9/8/chartex" xmlns:mc="http://schemas.openxmlformats.org/markup-compatibility/2006" xmlns:o="urn:schemas-microsoft-com:office:office" xmlns:r="http://schemas.openxmlformats.org/officeDocument/2006/relationships" xmlns:m="http://schemas.openxmlformats.org/officeDocument/2006/math" xmlns:v="urn:schemas-microsoft-com:vml" xmlns:wp14="http://schemas.microsoft.com/office/word/2010/wordprocessingDrawing" xmlns:wp="http://schemas.openxmlformats.org/drawingml/2006/wordprocessingDrawing" xmlns:w10="urn:schemas-microsoft-com:office:word" xmlns:w="http://schemas.openxmlformats.org/wordprocessingml/2006/main" xmlns:w14="http://schemas.microsoft.com/office/word/2010/wordml" xmlns:w15="http://schemas.microsoft.com/office/word/2012/wordml" xmlns:w16se="http://schemas.microsoft.com/office/word/2015/wordml/symex" xmlns:wpg="http://schemas.microsoft.com/office/word/2010/wordprocessingGroup" xmlns:wpi="http://schemas.microsoft.com/office/word/2010/wordprocessingInk" xmlns:wne="http://schemas.microsoft.com/office/word/2006/wordml" xmlns:wps="http://schemas.microsoft.com/office/word/2010/wordprocessingShape" mc:Ignorable="w14 w15 w16se wp14">
   <w:body>
     <w:p>
       <w:pPr>
@@ -429,12 +429,13 @@
     </w:p>
     <w:p>
       <w:pPr>
-        <w:pStyle w:val="TtulodeTDC"/>
+        <w:pStyle w:val="TtuloTDC"/>
         <w:spacing w:line="360" w:lineRule="auto"/>
         <w:rPr>
           <w:rFonts w:ascii="Times New Roman" w:hAnsi="Times New Roman"/>
           <w:sz w:val="24"/>
           <w:szCs w:val="24"/>
+          <w:lang w:val="es-EC"/>
         </w:rPr>
       </w:pPr>
     </w:p>
@@ -1413,7 +1414,25 @@
           <w:sz w:val="24"/>
           <w:szCs w:val="24"/>
         </w:rPr>
-        <w:t>no están realizando las visitas correspondientes a los CNB, identificándose el incumplimiento en sus actividades y la falta de control  por parte de los administradores y supervisores. Este problema genera los siguientes resultados:</w:t>
+        <w:t xml:space="preserve">no están realizando las visitas correspondientes a los CNB, identificándose el incumplimiento en sus actividades y la falta de </w:t>
+      </w:r>
+      <w:proofErr w:type="gramStart"/>
+      <w:r>
+        <w:rPr>
+          <w:rFonts w:ascii="Times New Roman" w:hAnsi="Times New Roman" w:cs="Times New Roman"/>
+          <w:sz w:val="24"/>
+          <w:szCs w:val="24"/>
+        </w:rPr>
+        <w:t>control  por</w:t>
+      </w:r>
+      <w:proofErr w:type="gramEnd"/>
+      <w:r>
+        <w:rPr>
+          <w:rFonts w:ascii="Times New Roman" w:hAnsi="Times New Roman" w:cs="Times New Roman"/>
+          <w:sz w:val="24"/>
+          <w:szCs w:val="24"/>
+        </w:rPr>
+        <w:t xml:space="preserve"> parte de los administradores y supervisores. Este problema genera los siguientes resultados:</w:t>
       </w:r>
     </w:p>
     <w:p>
@@ -1802,6 +1821,7 @@
           <w:szCs w:val="24"/>
         </w:rPr>
       </w:pPr>
+      <w:proofErr w:type="gramStart"/>
       <w:r>
         <w:rPr>
           <w:rFonts w:ascii="Times New Roman" w:hAnsi="Times New Roman" w:cs="Times New Roman"/>
@@ -1824,7 +1844,16 @@
           <w:sz w:val="24"/>
           <w:szCs w:val="24"/>
         </w:rPr>
-        <w:t xml:space="preserve"> (mes y año)</w:t>
+        <w:t xml:space="preserve"> (</w:t>
+      </w:r>
+      <w:proofErr w:type="gramEnd"/>
+      <w:r>
+        <w:rPr>
+          <w:rFonts w:ascii="Times New Roman" w:hAnsi="Times New Roman" w:cs="Times New Roman"/>
+          <w:sz w:val="24"/>
+          <w:szCs w:val="24"/>
+        </w:rPr>
+        <w:t>mes y año)</w:t>
       </w:r>
     </w:p>
     <w:p>
@@ -2341,8 +2370,18 @@
           <w:b w:val="0"/>
           <w:szCs w:val="24"/>
         </w:rPr>
-        <w:t>Base de datos MongoDB</w:t>
-      </w:r>
+        <w:t xml:space="preserve">Base de datos </w:t>
+      </w:r>
+      <w:proofErr w:type="spellStart"/>
+      <w:r>
+        <w:rPr>
+          <w:rStyle w:val="Heading1Char"/>
+          <w:b w:val="0"/>
+          <w:szCs w:val="24"/>
+        </w:rPr>
+        <w:t>MongoDB</w:t>
+      </w:r>
+      <w:proofErr w:type="spellEnd"/>
     </w:p>
     <w:p>
       <w:pPr>
@@ -2381,6 +2420,7 @@
           <w:szCs w:val="24"/>
         </w:rPr>
       </w:pPr>
+      <w:proofErr w:type="spellStart"/>
       <w:r>
         <w:rPr>
           <w:rStyle w:val="Heading1Char"/>
@@ -2389,6 +2429,7 @@
         </w:rPr>
         <w:t>PyMongo</w:t>
       </w:r>
+      <w:proofErr w:type="spellEnd"/>
     </w:p>
     <w:p>
       <w:pPr>
@@ -2486,13 +2527,23 @@
           <w:szCs w:val="24"/>
         </w:rPr>
       </w:pPr>
-      <w:r>
-        <w:rPr>
-          <w:rStyle w:val="Heading1Char"/>
-          <w:b w:val="0"/>
-          <w:szCs w:val="24"/>
-        </w:rPr>
-        <w:t>PyCharm 2017.2</w:t>
+      <w:proofErr w:type="spellStart"/>
+      <w:r>
+        <w:rPr>
+          <w:rStyle w:val="Heading1Char"/>
+          <w:b w:val="0"/>
+          <w:szCs w:val="24"/>
+        </w:rPr>
+        <w:t>PyCharm</w:t>
+      </w:r>
+      <w:proofErr w:type="spellEnd"/>
+      <w:r>
+        <w:rPr>
+          <w:rStyle w:val="Heading1Char"/>
+          <w:b w:val="0"/>
+          <w:szCs w:val="24"/>
+        </w:rPr>
+        <w:t xml:space="preserve"> 2017.2</w:t>
       </w:r>
     </w:p>
     <w:p>
@@ -2532,7 +2583,25 @@
           <w:sz w:val="24"/>
           <w:szCs w:val="24"/>
         </w:rPr>
-        <w:t>Para la migración y posterior análisis de los datos se usa el framework “Pandas”, que nos permite el trabajo sobre archivos Excel, teniendo la posibilidad de movernos tanto entre columnas como en filas</w:t>
+        <w:t xml:space="preserve">Para la migración y posterior análisis de los datos se usa el </w:t>
+      </w:r>
+      <w:proofErr w:type="spellStart"/>
+      <w:r>
+        <w:rPr>
+          <w:rFonts w:ascii="Times New Roman" w:hAnsi="Times New Roman" w:cs="Times New Roman"/>
+          <w:sz w:val="24"/>
+          <w:szCs w:val="24"/>
+        </w:rPr>
+        <w:t>framework</w:t>
+      </w:r>
+      <w:proofErr w:type="spellEnd"/>
+      <w:r>
+        <w:rPr>
+          <w:rFonts w:ascii="Times New Roman" w:hAnsi="Times New Roman" w:cs="Times New Roman"/>
+          <w:sz w:val="24"/>
+          <w:szCs w:val="24"/>
+        </w:rPr>
+        <w:t xml:space="preserve"> “Pandas”, que nos permite el trabajo sobre archivos Excel, teniendo la posibilidad de movernos tanto entre columnas como en filas</w:t>
       </w:r>
     </w:p>
     <w:p>
@@ -2556,7 +2625,43 @@
           <w:szCs w:val="24"/>
         </w:rPr>
         <w:lastRenderedPageBreak/>
-        <w:t>Para el traspaso de los datos de cada fila, columna, a la base de datos mongo se usa el framework “Pymongo” con el cual se logra que cada fila y cada columna iterada, sea persistida en la base de datos</w:t>
+        <w:t xml:space="preserve">Para el traspaso de los datos de cada fila, columna, a la base de datos mongo se usa el </w:t>
+      </w:r>
+      <w:proofErr w:type="spellStart"/>
+      <w:r>
+        <w:rPr>
+          <w:rFonts w:ascii="Times New Roman" w:hAnsi="Times New Roman" w:cs="Times New Roman"/>
+          <w:sz w:val="24"/>
+          <w:szCs w:val="24"/>
+        </w:rPr>
+        <w:t>framework</w:t>
+      </w:r>
+      <w:proofErr w:type="spellEnd"/>
+      <w:r>
+        <w:rPr>
+          <w:rFonts w:ascii="Times New Roman" w:hAnsi="Times New Roman" w:cs="Times New Roman"/>
+          <w:sz w:val="24"/>
+          <w:szCs w:val="24"/>
+        </w:rPr>
+        <w:t xml:space="preserve"> “</w:t>
+      </w:r>
+      <w:proofErr w:type="spellStart"/>
+      <w:r>
+        <w:rPr>
+          <w:rFonts w:ascii="Times New Roman" w:hAnsi="Times New Roman" w:cs="Times New Roman"/>
+          <w:sz w:val="24"/>
+          <w:szCs w:val="24"/>
+        </w:rPr>
+        <w:t>Pymongo</w:t>
+      </w:r>
+      <w:proofErr w:type="spellEnd"/>
+      <w:r>
+        <w:rPr>
+          <w:rFonts w:ascii="Times New Roman" w:hAnsi="Times New Roman" w:cs="Times New Roman"/>
+          <w:sz w:val="24"/>
+          <w:szCs w:val="24"/>
+        </w:rPr>
+        <w:t>” con el cual se logra que cada fila y cada columna iterada, sea persistida en la base de datos</w:t>
       </w:r>
     </w:p>
     <w:p>
@@ -3338,8 +3443,18 @@
           <w:b w:val="0"/>
           <w:szCs w:val="24"/>
         </w:rPr>
-        <w:t># Trx</w:t>
-      </w:r>
+        <w:t xml:space="preserve"># </w:t>
+      </w:r>
+      <w:proofErr w:type="spellStart"/>
+      <w:r>
+        <w:rPr>
+          <w:rStyle w:val="Heading1Char"/>
+          <w:b w:val="0"/>
+          <w:szCs w:val="24"/>
+        </w:rPr>
+        <w:t>Trx</w:t>
+      </w:r>
+      <w:proofErr w:type="spellEnd"/>
       <w:r>
         <w:rPr>
           <w:rStyle w:val="Heading1Char"/>
@@ -3578,8 +3693,10 @@
           <w:rStyle w:val="Heading1Char"/>
           <w:rFonts w:ascii="Calibri" w:hAnsi="Calibri" w:cs="Arial"/>
           <w:b w:val="0"/>
+          <w:noProof/>
           <w:sz w:val="22"/>
           <w:szCs w:val="22"/>
+          <w:lang w:eastAsia="es-EC"/>
         </w:rPr>
         <w:drawing>
           <wp:inline distT="0" distB="0" distL="0" distR="0" wp14:anchorId="145A7C40" wp14:editId="7E9712A1">
@@ -3802,15 +3919,7 @@
           <w:b w:val="0"/>
           <w:szCs w:val="24"/>
         </w:rPr>
-        <w:t xml:space="preserve"> </w:t>
-      </w:r>
-      <w:r>
-        <w:rPr>
-          <w:rStyle w:val="Heading1Char"/>
-          <w:b w:val="0"/>
-          <w:szCs w:val="24"/>
-        </w:rPr>
-        <w:t>las Provincias de Pichincha y Cayambe</w:t>
+        <w:t xml:space="preserve"> las Provincias de Pichincha y Cayambe</w:t>
       </w:r>
       <w:r>
         <w:rPr>
@@ -3868,8 +3977,6 @@
         </w:rPr>
         <w:t>Las variables son: número de transacciones, monto, costo y comisión.</w:t>
       </w:r>
-      <w:bookmarkStart w:id="9" w:name="_GoBack"/>
-      <w:bookmarkEnd w:id="9"/>
     </w:p>
     <w:p>
       <w:pPr>
@@ -3903,7 +4010,25 @@
           <w:b w:val="0"/>
           <w:szCs w:val="24"/>
         </w:rPr>
-        <w:t>A continuación se presenta un ejemplo de la información:</w:t>
+        <w:t xml:space="preserve">A </w:t>
+      </w:r>
+      <w:proofErr w:type="gramStart"/>
+      <w:r>
+        <w:rPr>
+          <w:rStyle w:val="Heading1Char"/>
+          <w:b w:val="0"/>
+          <w:szCs w:val="24"/>
+        </w:rPr>
+        <w:t>continuación</w:t>
+      </w:r>
+      <w:proofErr w:type="gramEnd"/>
+      <w:r>
+        <w:rPr>
+          <w:rStyle w:val="Heading1Char"/>
+          <w:b w:val="0"/>
+          <w:szCs w:val="24"/>
+        </w:rPr>
+        <w:t xml:space="preserve"> se presenta un ejemplo de la información:</w:t>
       </w:r>
     </w:p>
     <w:p>
@@ -4145,7 +4270,43 @@
           <w:b w:val="0"/>
           <w:szCs w:val="24"/>
         </w:rPr>
-        <w:t>Una vez generado el gráfico, debemos colocar los campos que deseamos analizar, por lo que en la ventana de campos de gráfico dinámico, en Filtros colocaremos la información CNB_Codigo que es el nombre del ejecutivo de cuenta, en la parte Ejes colocaremos la fecha de la última visita y en Valores colocaremos los montos.</w:t>
+        <w:t xml:space="preserve">Una vez generado el gráfico, debemos colocar los campos que deseamos analizar, por lo </w:t>
+      </w:r>
+      <w:proofErr w:type="gramStart"/>
+      <w:r>
+        <w:rPr>
+          <w:rStyle w:val="Heading1Char"/>
+          <w:b w:val="0"/>
+          <w:szCs w:val="24"/>
+        </w:rPr>
+        <w:t>que</w:t>
+      </w:r>
+      <w:proofErr w:type="gramEnd"/>
+      <w:r>
+        <w:rPr>
+          <w:rStyle w:val="Heading1Char"/>
+          <w:b w:val="0"/>
+          <w:szCs w:val="24"/>
+        </w:rPr>
+        <w:t xml:space="preserve"> en la ventana de campos de gráfico dinámico, en Filtros colocaremos la información </w:t>
+      </w:r>
+      <w:proofErr w:type="spellStart"/>
+      <w:r>
+        <w:rPr>
+          <w:rStyle w:val="Heading1Char"/>
+          <w:b w:val="0"/>
+          <w:szCs w:val="24"/>
+        </w:rPr>
+        <w:t>CNB_Codigo</w:t>
+      </w:r>
+      <w:proofErr w:type="spellEnd"/>
+      <w:r>
+        <w:rPr>
+          <w:rStyle w:val="Heading1Char"/>
+          <w:b w:val="0"/>
+          <w:szCs w:val="24"/>
+        </w:rPr>
+        <w:t xml:space="preserve"> que es el nombre del ejecutivo de cuenta, en la parte Ejes colocaremos la fecha de la última visita y en Valores colocaremos los montos.</w:t>
       </w:r>
     </w:p>
     <w:p>
@@ -4423,6 +4584,36 @@
         </w:drawing>
       </w:r>
     </w:p>
+    <w:p>
+      <w:pPr>
+        <w:spacing w:line="360" w:lineRule="auto"/>
+        <w:rPr>
+          <w:rStyle w:val="Heading1Char"/>
+          <w:b w:val="0"/>
+          <w:szCs w:val="24"/>
+        </w:rPr>
+      </w:pPr>
+    </w:p>
+    <w:p>
+      <w:pPr>
+        <w:spacing w:line="360" w:lineRule="auto"/>
+        <w:rPr>
+          <w:rStyle w:val="Heading1Char"/>
+          <w:b w:val="0"/>
+          <w:szCs w:val="24"/>
+        </w:rPr>
+      </w:pPr>
+      <w:r>
+        <w:rPr>
+          <w:rStyle w:val="Heading1Char"/>
+          <w:b w:val="0"/>
+          <w:szCs w:val="24"/>
+        </w:rPr>
+        <w:t>C mamut</w:t>
+      </w:r>
+      <w:bookmarkStart w:id="9" w:name="_GoBack"/>
+      <w:bookmarkEnd w:id="9"/>
+    </w:p>
     <w:sectPr>
       <w:pgSz w:w="11906" w:h="16838"/>
       <w:pgMar w:top="1417" w:right="1701" w:bottom="1417" w:left="1701" w:header="0" w:footer="0" w:gutter="0"/>
@@ -4435,7 +4626,7 @@
 </file>
 
 <file path=word/endnotes.xml><?xml version="1.0" encoding="utf-8"?>
-<w:endnotes xmlns:wpc="http://schemas.microsoft.com/office/word/2010/wordprocessingCanvas" xmlns:mc="http://schemas.openxmlformats.org/markup-compatibility/2006" xmlns:o="urn:schemas-microsoft-com:office:office" xmlns:r="http://schemas.openxmlformats.org/officeDocument/2006/relationships" xmlns:m="http://schemas.openxmlformats.org/officeDocument/2006/math" xmlns:v="urn:schemas-microsoft-com:vml" xmlns:wp14="http://schemas.microsoft.com/office/word/2010/wordprocessingDrawing" xmlns:wp="http://schemas.openxmlformats.org/drawingml/2006/wordprocessingDrawing" xmlns:w10="urn:schemas-microsoft-com:office:word" xmlns:w="http://schemas.openxmlformats.org/wordprocessingml/2006/main" xmlns:w14="http://schemas.microsoft.com/office/word/2010/wordml" xmlns:w15="http://schemas.microsoft.com/office/word/2012/wordml" xmlns:wpg="http://schemas.microsoft.com/office/word/2010/wordprocessingGroup" xmlns:wpi="http://schemas.microsoft.com/office/word/2010/wordprocessingInk" xmlns:wne="http://schemas.microsoft.com/office/word/2006/wordml" xmlns:wps="http://schemas.microsoft.com/office/word/2010/wordprocessingShape" mc:Ignorable="w14 w15 wp14">
+<w:endnotes xmlns:wpc="http://schemas.microsoft.com/office/word/2010/wordprocessingCanvas" xmlns:cx="http://schemas.microsoft.com/office/drawing/2014/chartex" xmlns:cx1="http://schemas.microsoft.com/office/drawing/2015/9/8/chartex" xmlns:mc="http://schemas.openxmlformats.org/markup-compatibility/2006" xmlns:o="urn:schemas-microsoft-com:office:office" xmlns:r="http://schemas.openxmlformats.org/officeDocument/2006/relationships" xmlns:m="http://schemas.openxmlformats.org/officeDocument/2006/math" xmlns:v="urn:schemas-microsoft-com:vml" xmlns:wp14="http://schemas.microsoft.com/office/word/2010/wordprocessingDrawing" xmlns:wp="http://schemas.openxmlformats.org/drawingml/2006/wordprocessingDrawing" xmlns:w10="urn:schemas-microsoft-com:office:word" xmlns:w="http://schemas.openxmlformats.org/wordprocessingml/2006/main" xmlns:w14="http://schemas.microsoft.com/office/word/2010/wordml" xmlns:w15="http://schemas.microsoft.com/office/word/2012/wordml" xmlns:w16se="http://schemas.microsoft.com/office/word/2015/wordml/symex" xmlns:wpg="http://schemas.microsoft.com/office/word/2010/wordprocessingGroup" xmlns:wpi="http://schemas.microsoft.com/office/word/2010/wordprocessingInk" xmlns:wne="http://schemas.microsoft.com/office/word/2006/wordml" xmlns:wps="http://schemas.microsoft.com/office/word/2010/wordprocessingShape" mc:Ignorable="w14 w15 w16se wp14">
   <w:endnote w:type="separator" w:id="-1">
     <w:p>
       <w:pPr>
@@ -4460,7 +4651,7 @@
 </file>
 
 <file path=word/footnotes.xml><?xml version="1.0" encoding="utf-8"?>
-<w:footnotes xmlns:wpc="http://schemas.microsoft.com/office/word/2010/wordprocessingCanvas" xmlns:mc="http://schemas.openxmlformats.org/markup-compatibility/2006" xmlns:o="urn:schemas-microsoft-com:office:office" xmlns:r="http://schemas.openxmlformats.org/officeDocument/2006/relationships" xmlns:m="http://schemas.openxmlformats.org/officeDocument/2006/math" xmlns:v="urn:schemas-microsoft-com:vml" xmlns:wp14="http://schemas.microsoft.com/office/word/2010/wordprocessingDrawing" xmlns:wp="http://schemas.openxmlformats.org/drawingml/2006/wordprocessingDrawing" xmlns:w10="urn:schemas-microsoft-com:office:word" xmlns:w="http://schemas.openxmlformats.org/wordprocessingml/2006/main" xmlns:w14="http://schemas.microsoft.com/office/word/2010/wordml" xmlns:w15="http://schemas.microsoft.com/office/word/2012/wordml" xmlns:wpg="http://schemas.microsoft.com/office/word/2010/wordprocessingGroup" xmlns:wpi="http://schemas.microsoft.com/office/word/2010/wordprocessingInk" xmlns:wne="http://schemas.microsoft.com/office/word/2006/wordml" xmlns:wps="http://schemas.microsoft.com/office/word/2010/wordprocessingShape" mc:Ignorable="w14 w15 wp14">
+<w:footnotes xmlns:wpc="http://schemas.microsoft.com/office/word/2010/wordprocessingCanvas" xmlns:cx="http://schemas.microsoft.com/office/drawing/2014/chartex" xmlns:cx1="http://schemas.microsoft.com/office/drawing/2015/9/8/chartex" xmlns:mc="http://schemas.openxmlformats.org/markup-compatibility/2006" xmlns:o="urn:schemas-microsoft-com:office:office" xmlns:r="http://schemas.openxmlformats.org/officeDocument/2006/relationships" xmlns:m="http://schemas.openxmlformats.org/officeDocument/2006/math" xmlns:v="urn:schemas-microsoft-com:vml" xmlns:wp14="http://schemas.microsoft.com/office/word/2010/wordprocessingDrawing" xmlns:wp="http://schemas.openxmlformats.org/drawingml/2006/wordprocessingDrawing" xmlns:w10="urn:schemas-microsoft-com:office:word" xmlns:w="http://schemas.openxmlformats.org/wordprocessingml/2006/main" xmlns:w14="http://schemas.microsoft.com/office/word/2010/wordml" xmlns:w15="http://schemas.microsoft.com/office/word/2012/wordml" xmlns:w16se="http://schemas.microsoft.com/office/word/2015/wordml/symex" xmlns:wpg="http://schemas.microsoft.com/office/word/2010/wordprocessingGroup" xmlns:wpi="http://schemas.microsoft.com/office/word/2010/wordprocessingInk" xmlns:wne="http://schemas.microsoft.com/office/word/2006/wordml" xmlns:wps="http://schemas.microsoft.com/office/word/2010/wordprocessingShape" mc:Ignorable="w14 w15 w16se wp14">
   <w:footnote w:type="separator" w:id="-1">
     <w:p>
       <w:pPr>
@@ -4547,7 +4738,7 @@
 </file>
 
 <file path=word/numbering.xml><?xml version="1.0" encoding="utf-8"?>
-<w:numbering xmlns:wpc="http://schemas.microsoft.com/office/word/2010/wordprocessingCanvas" xmlns:mc="http://schemas.openxmlformats.org/markup-compatibility/2006" xmlns:o="urn:schemas-microsoft-com:office:office" xmlns:r="http://schemas.openxmlformats.org/officeDocument/2006/relationships" xmlns:m="http://schemas.openxmlformats.org/officeDocument/2006/math" xmlns:v="urn:schemas-microsoft-com:vml" xmlns:wp14="http://schemas.microsoft.com/office/word/2010/wordprocessingDrawing" xmlns:wp="http://schemas.openxmlformats.org/drawingml/2006/wordprocessingDrawing" xmlns:w10="urn:schemas-microsoft-com:office:word" xmlns:w="http://schemas.openxmlformats.org/wordprocessingml/2006/main" xmlns:w14="http://schemas.microsoft.com/office/word/2010/wordml" xmlns:w15="http://schemas.microsoft.com/office/word/2012/wordml" xmlns:wpg="http://schemas.microsoft.com/office/word/2010/wordprocessingGroup" xmlns:wpi="http://schemas.microsoft.com/office/word/2010/wordprocessingInk" xmlns:wne="http://schemas.microsoft.com/office/word/2006/wordml" xmlns:wps="http://schemas.microsoft.com/office/word/2010/wordprocessingShape" mc:Ignorable="w14 w15 wp14">
+<w:numbering xmlns:wpc="http://schemas.microsoft.com/office/word/2010/wordprocessingCanvas" xmlns:cx="http://schemas.microsoft.com/office/drawing/2014/chartex" xmlns:cx1="http://schemas.microsoft.com/office/drawing/2015/9/8/chartex" xmlns:mc="http://schemas.openxmlformats.org/markup-compatibility/2006" xmlns:o="urn:schemas-microsoft-com:office:office" xmlns:r="http://schemas.openxmlformats.org/officeDocument/2006/relationships" xmlns:m="http://schemas.openxmlformats.org/officeDocument/2006/math" xmlns:v="urn:schemas-microsoft-com:vml" xmlns:wp14="http://schemas.microsoft.com/office/word/2010/wordprocessingDrawing" xmlns:wp="http://schemas.openxmlformats.org/drawingml/2006/wordprocessingDrawing" xmlns:w10="urn:schemas-microsoft-com:office:word" xmlns:w="http://schemas.openxmlformats.org/wordprocessingml/2006/main" xmlns:w14="http://schemas.microsoft.com/office/word/2010/wordml" xmlns:w15="http://schemas.microsoft.com/office/word/2012/wordml" xmlns:w16se="http://schemas.microsoft.com/office/word/2015/wordml/symex" xmlns:wpg="http://schemas.microsoft.com/office/word/2010/wordprocessingGroup" xmlns:wpi="http://schemas.microsoft.com/office/word/2010/wordprocessingInk" xmlns:wne="http://schemas.microsoft.com/office/word/2006/wordml" xmlns:wps="http://schemas.microsoft.com/office/word/2010/wordprocessingShape" mc:Ignorable="w14 w15 w16se wp14">
   <w:abstractNum w:abstractNumId="0" w15:restartNumberingAfterBreak="0">
     <w:nsid w:val="034238A5"/>
     <w:multiLevelType w:val="multilevel"/>
@@ -5962,7 +6153,7 @@
 </file>
 
 <file path=word/styles.xml><?xml version="1.0" encoding="utf-8"?>
-<w:styles xmlns:mc="http://schemas.openxmlformats.org/markup-compatibility/2006" xmlns:r="http://schemas.openxmlformats.org/officeDocument/2006/relationships" xmlns:w="http://schemas.openxmlformats.org/wordprocessingml/2006/main" xmlns:w14="http://schemas.microsoft.com/office/word/2010/wordml" xmlns:w15="http://schemas.microsoft.com/office/word/2012/wordml" mc:Ignorable="w14 w15">
+<w:styles xmlns:mc="http://schemas.openxmlformats.org/markup-compatibility/2006" xmlns:r="http://schemas.openxmlformats.org/officeDocument/2006/relationships" xmlns:w="http://schemas.openxmlformats.org/wordprocessingml/2006/main" xmlns:w14="http://schemas.microsoft.com/office/word/2010/wordml" xmlns:w15="http://schemas.microsoft.com/office/word/2012/wordml" xmlns:w16se="http://schemas.microsoft.com/office/word/2015/wordml/symex" mc:Ignorable="w14 w15 w16se">
   <w:docDefaults>
     <w:rPrDefault>
       <w:rPr>
@@ -6654,7 +6845,7 @@
     <w:next w:val="Normal"/>
     <w:qFormat/>
   </w:style>
-  <w:style w:type="paragraph" w:styleId="TtulodeTDC">
+  <w:style w:type="paragraph" w:styleId="TtuloTDC">
     <w:name w:val="TOC Heading"/>
     <w:basedOn w:val="Ttulo1"/>
     <w:next w:val="Normal"/>
@@ -6860,7 +7051,7 @@
 </file>
 
 <file path=word/charts/chart1.xml><?xml version="1.0" encoding="utf-8"?>
-<c:chartSpace xmlns:c="http://schemas.openxmlformats.org/drawingml/2006/chart" xmlns:a="http://schemas.openxmlformats.org/drawingml/2006/main" xmlns:r="http://schemas.openxmlformats.org/officeDocument/2006/relationships">
+<c:chartSpace xmlns:c="http://schemas.openxmlformats.org/drawingml/2006/chart" xmlns:a="http://schemas.openxmlformats.org/drawingml/2006/main" xmlns:r="http://schemas.openxmlformats.org/officeDocument/2006/relationships" xmlns:c16r2="http://schemas.microsoft.com/office/drawing/2015/06/chart">
   <c:date1904 val="0"/>
   <c:lang val="es-ES"/>
   <c:roundedCorners val="0"/>
@@ -7237,6 +7428,11 @@
             </c:numRef>
           </c:val>
           <c:smooth val="0"/>
+          <c:extLst>
+            <c:ext xmlns:c16="http://schemas.microsoft.com/office/drawing/2014/chart" uri="{C3380CC4-5D6E-409C-BE32-E72D297353CC}">
+              <c16:uniqueId val="{00000000-0DEC-457F-97FD-4988B02D94CF}"/>
+            </c:ext>
+          </c:extLst>
         </c:ser>
         <c:dLbls>
           <c:showLegendKey val="0"/>
@@ -8272,7 +8468,7 @@
 </file>
 
 <file path=customXml/itemProps1.xml><?xml version="1.0" encoding="utf-8"?>
-<ds:datastoreItem xmlns:ds="http://schemas.openxmlformats.org/officeDocument/2006/customXml" ds:itemID="{9D3393AA-548B-4C10-9C2A-B514D6C59C7D}">
+<ds:datastoreItem xmlns:ds="http://schemas.openxmlformats.org/officeDocument/2006/customXml" ds:itemID="{6761FE44-E3D9-4DD5-A847-5460E78243BA}">
   <ds:schemaRefs>
     <ds:schemaRef ds:uri="http://schemas.openxmlformats.org/officeDocument/2006/bibliography"/>
   </ds:schemaRefs>

</xml_diff>